<commit_message>
5 wireshark lab update
</commit_message>
<xml_diff>
--- a/assignment_7/2021326660024_LAURONJOHNALBERT/5.Wireshark_UDP.docx
+++ b/assignment_7/2021326660024_LAURONJOHNALBERT/5.Wireshark_UDP.docx
@@ -73,8 +73,6 @@
         </w:rPr>
         <w:t>bjectives</w:t>
       </w:r>
-      <w:bookmarkStart w:id="0" w:name="_GoBack"/>
-      <w:bookmarkEnd w:id="0"/>
     </w:p>
     <w:p>
       <w:pPr>
@@ -279,6 +277,107 @@
     <w:p>
       <w:pPr>
         <w:numPr>
+          <w:numId w:val="0"/>
+        </w:numPr>
+        <w:tabs>
+          <w:tab w:val="left" w:pos="720"/>
+        </w:tabs>
+        <w:jc w:val="both"/>
+        <w:rPr>
+          <w:rFonts w:hint="default"/>
+          <w:lang w:val="en-US"/>
+        </w:rPr>
+      </w:pPr>
+      <w:r>
+        <w:rPr>
+          <w:rFonts w:hint="default"/>
+          <w:lang w:val="en-US"/>
+        </w:rPr>
+        <w:drawing>
+          <wp:inline distT="0" distB="0" distL="114300" distR="114300">
+            <wp:extent cx="5477510" cy="1932940"/>
+            <wp:effectExtent l="0" t="0" r="8890" b="22860"/>
+            <wp:docPr id="1" name="Picture 1" descr="Screenshot 2023-04-16 at 3.55.56 PM"/>
+            <wp:cNvGraphicFramePr>
+              <a:graphicFrameLocks xmlns:a="http://schemas.openxmlformats.org/drawingml/2006/main" noChangeAspect="1"/>
+            </wp:cNvGraphicFramePr>
+            <a:graphic xmlns:a="http://schemas.openxmlformats.org/drawingml/2006/main">
+              <a:graphicData uri="http://schemas.openxmlformats.org/drawingml/2006/picture">
+                <pic:pic xmlns:pic="http://schemas.openxmlformats.org/drawingml/2006/picture">
+                  <pic:nvPicPr>
+                    <pic:cNvPr id="1" name="Picture 1" descr="Screenshot 2023-04-16 at 3.55.56 PM"/>
+                    <pic:cNvPicPr>
+                      <a:picLocks noChangeAspect="1"/>
+                    </pic:cNvPicPr>
+                  </pic:nvPicPr>
+                  <pic:blipFill>
+                    <a:blip r:embed="rId5"/>
+                    <a:stretch>
+                      <a:fillRect/>
+                    </a:stretch>
+                  </pic:blipFill>
+                  <pic:spPr>
+                    <a:xfrm>
+                      <a:off x="0" y="0"/>
+                      <a:ext cx="5477510" cy="1932940"/>
+                    </a:xfrm>
+                    <a:prstGeom prst="rect">
+                      <a:avLst/>
+                    </a:prstGeom>
+                  </pic:spPr>
+                </pic:pic>
+              </a:graphicData>
+            </a:graphic>
+          </wp:inline>
+        </w:drawing>
+      </w:r>
+    </w:p>
+    <w:p>
+      <w:pPr>
+        <w:numPr>
+          <w:numId w:val="0"/>
+        </w:numPr>
+        <w:tabs>
+          <w:tab w:val="left" w:pos="720"/>
+        </w:tabs>
+        <w:jc w:val="both"/>
+        <w:rPr>
+          <w:rFonts w:hint="default"/>
+          <w:b/>
+          <w:bCs/>
+          <w:lang w:val="en-US"/>
+        </w:rPr>
+      </w:pPr>
+      <w:r>
+        <w:rPr>
+          <w:rFonts w:hint="default"/>
+          <w:b/>
+          <w:bCs/>
+          <w:lang w:val="en-US"/>
+        </w:rPr>
+        <w:t xml:space="preserve">There are four fields: Source Port, Destination Port, Length, and CheckSum </w:t>
+      </w:r>
+    </w:p>
+    <w:p>
+      <w:pPr>
+        <w:numPr>
+          <w:numId w:val="0"/>
+        </w:numPr>
+        <w:tabs>
+          <w:tab w:val="left" w:pos="720"/>
+        </w:tabs>
+        <w:jc w:val="both"/>
+        <w:rPr>
+          <w:rFonts w:hint="default"/>
+          <w:b/>
+          <w:bCs/>
+          <w:lang w:val="en-US"/>
+        </w:rPr>
+      </w:pPr>
+    </w:p>
+    <w:p>
+      <w:pPr>
+        <w:numPr>
           <w:ilvl w:val="0"/>
           <w:numId w:val="1"/>
         </w:numPr>
@@ -291,6 +390,49 @@
     <w:p>
       <w:pPr>
         <w:numPr>
+          <w:numId w:val="0"/>
+        </w:numPr>
+        <w:ind w:left="360" w:leftChars="0"/>
+        <w:jc w:val="both"/>
+      </w:pPr>
+    </w:p>
+    <w:p>
+      <w:pPr>
+        <w:numPr>
+          <w:numId w:val="0"/>
+        </w:numPr>
+        <w:jc w:val="both"/>
+        <w:rPr>
+          <w:rFonts w:hint="default"/>
+          <w:b/>
+          <w:bCs/>
+        </w:rPr>
+      </w:pPr>
+      <w:r>
+        <w:rPr>
+          <w:rFonts w:hint="default"/>
+          <w:b/>
+          <w:bCs/>
+        </w:rPr>
+        <w:t>The UDP header has a fixed length of 8 bytes. Each of these 4 header fields is 2 bytes long.</w:t>
+      </w:r>
+    </w:p>
+    <w:p>
+      <w:pPr>
+        <w:numPr>
+          <w:numId w:val="0"/>
+        </w:numPr>
+        <w:jc w:val="both"/>
+        <w:rPr>
+          <w:rFonts w:hint="default"/>
+          <w:b/>
+          <w:bCs/>
+        </w:rPr>
+      </w:pPr>
+    </w:p>
+    <w:p>
+      <w:pPr>
+        <w:numPr>
           <w:ilvl w:val="0"/>
           <w:numId w:val="1"/>
         </w:numPr>
@@ -299,6 +441,102 @@
       <w:r>
         <w:t xml:space="preserve">The value in the Length field is the length of what? (You can consult the text for this answer). Verify your claim with your captured UDP packet. </w:t>
       </w:r>
+      <w:r>
+        <w:rPr>
+          <w:rFonts w:hint="default"/>
+          <w:lang w:val="en-US"/>
+        </w:rPr>
+        <w:t xml:space="preserve"> </w:t>
+      </w:r>
+    </w:p>
+    <w:p>
+      <w:pPr>
+        <w:numPr>
+          <w:numId w:val="0"/>
+        </w:numPr>
+        <w:ind w:left="360" w:leftChars="0"/>
+        <w:jc w:val="both"/>
+      </w:pPr>
+    </w:p>
+    <w:p>
+      <w:pPr>
+        <w:numPr>
+          <w:numId w:val="0"/>
+        </w:numPr>
+        <w:jc w:val="both"/>
+        <w:rPr>
+          <w:rFonts w:hint="default"/>
+          <w:b/>
+          <w:bCs/>
+        </w:rPr>
+      </w:pPr>
+      <w:r>
+        <w:rPr>
+          <w:rFonts w:hint="default"/>
+          <w:b/>
+          <w:bCs/>
+        </w:rPr>
+        <w:t>The length field specifies the number of bytes in the UDP segment (header plus data). An explicit length value is needed since the size of the data field may differ from one UDP segment to the next. The length of UDP payload for selected packet is 3</w:t>
+      </w:r>
+      <w:r>
+        <w:rPr>
+          <w:rFonts w:hint="default"/>
+          <w:b/>
+          <w:bCs/>
+          <w:lang w:val="en-US"/>
+        </w:rPr>
+        <w:t>1</w:t>
+      </w:r>
+      <w:r>
+        <w:rPr>
+          <w:rFonts w:hint="default"/>
+          <w:b/>
+          <w:bCs/>
+        </w:rPr>
+        <w:t xml:space="preserve"> bytes. </w:t>
+      </w:r>
+      <w:r>
+        <w:rPr>
+          <w:rFonts w:hint="default"/>
+          <w:b/>
+          <w:bCs/>
+          <w:lang w:val="en-US"/>
+        </w:rPr>
+        <w:t>39</w:t>
+      </w:r>
+      <w:r>
+        <w:rPr>
+          <w:rFonts w:hint="default"/>
+          <w:b/>
+          <w:bCs/>
+        </w:rPr>
+        <w:t xml:space="preserve"> bytes - 8 bytes = 3</w:t>
+      </w:r>
+      <w:r>
+        <w:rPr>
+          <w:rFonts w:hint="default"/>
+          <w:b/>
+          <w:bCs/>
+          <w:lang w:val="en-US"/>
+        </w:rPr>
+        <w:t>1</w:t>
+      </w:r>
+      <w:r>
+        <w:rPr>
+          <w:rFonts w:hint="default"/>
+          <w:b/>
+          <w:bCs/>
+        </w:rPr>
+        <w:t xml:space="preserve"> bytes.</w:t>
+      </w:r>
+    </w:p>
+    <w:p>
+      <w:pPr>
+        <w:numPr>
+          <w:numId w:val="0"/>
+        </w:numPr>
+        <w:jc w:val="both"/>
+      </w:pPr>
     </w:p>
     <w:p>
       <w:pPr>
@@ -315,6 +553,57 @@
     <w:p>
       <w:pPr>
         <w:numPr>
+          <w:numId w:val="0"/>
+        </w:numPr>
+        <w:ind w:left="360" w:leftChars="0"/>
+        <w:jc w:val="both"/>
+      </w:pPr>
+    </w:p>
+    <w:p>
+      <w:pPr>
+        <w:numPr>
+          <w:numId w:val="0"/>
+        </w:numPr>
+        <w:jc w:val="both"/>
+        <w:rPr>
+          <w:rFonts w:hint="default"/>
+          <w:b/>
+          <w:bCs/>
+        </w:rPr>
+      </w:pPr>
+      <w:r>
+        <w:rPr>
+          <w:rFonts w:hint="default"/>
+          <w:b/>
+          <w:bCs/>
+        </w:rPr>
+        <w:t>The maximum number of bytes that can be included in a UDP payload is (2^16 – 1) bytes plus the header bytes. This gives 65535 bytes – 8 bytes = 65527 bytes.</w:t>
+      </w:r>
+    </w:p>
+    <w:p>
+      <w:pPr>
+        <w:numPr>
+          <w:numId w:val="0"/>
+        </w:numPr>
+        <w:ind w:left="360" w:leftChars="0"/>
+        <w:jc w:val="both"/>
+        <w:rPr>
+          <w:rFonts w:hint="default"/>
+        </w:rPr>
+      </w:pPr>
+    </w:p>
+    <w:p>
+      <w:pPr>
+        <w:numPr>
+          <w:numId w:val="0"/>
+        </w:numPr>
+        <w:ind w:left="360" w:leftChars="0"/>
+        <w:jc w:val="both"/>
+      </w:pPr>
+    </w:p>
+    <w:p>
+      <w:pPr>
+        <w:numPr>
           <w:ilvl w:val="0"/>
           <w:numId w:val="1"/>
         </w:numPr>
@@ -327,6 +616,42 @@
     <w:p>
       <w:pPr>
         <w:numPr>
+          <w:numId w:val="0"/>
+        </w:numPr>
+        <w:ind w:left="360" w:leftChars="0"/>
+        <w:jc w:val="both"/>
+      </w:pPr>
+    </w:p>
+    <w:p>
+      <w:pPr>
+        <w:numPr>
+          <w:numId w:val="0"/>
+        </w:numPr>
+        <w:jc w:val="both"/>
+        <w:rPr>
+          <w:rFonts w:hint="default"/>
+        </w:rPr>
+      </w:pPr>
+      <w:r>
+        <w:rPr>
+          <w:rFonts w:hint="default"/>
+          <w:b/>
+          <w:bCs/>
+        </w:rPr>
+        <w:t>The largest possible source port number is (2^16 – 1) = 65535.</w:t>
+      </w:r>
+    </w:p>
+    <w:p>
+      <w:pPr>
+        <w:numPr>
+          <w:numId w:val="0"/>
+        </w:numPr>
+        <w:jc w:val="both"/>
+      </w:pPr>
+    </w:p>
+    <w:p>
+      <w:pPr>
+        <w:numPr>
           <w:ilvl w:val="0"/>
           <w:numId w:val="1"/>
         </w:numPr>
@@ -339,6 +664,92 @@
     <w:p>
       <w:pPr>
         <w:numPr>
+          <w:numId w:val="0"/>
+        </w:numPr>
+        <w:tabs>
+          <w:tab w:val="left" w:pos="720"/>
+        </w:tabs>
+        <w:jc w:val="both"/>
+        <w:rPr>
+          <w:rFonts w:hint="default"/>
+          <w:lang w:val="en-US"/>
+        </w:rPr>
+      </w:pPr>
+      <w:r>
+        <w:rPr>
+          <w:rFonts w:hint="default"/>
+          <w:lang w:val="en-US"/>
+        </w:rPr>
+        <w:drawing>
+          <wp:inline distT="0" distB="0" distL="114300" distR="114300">
+            <wp:extent cx="5477510" cy="2442845"/>
+            <wp:effectExtent l="0" t="0" r="8890" b="20955"/>
+            <wp:docPr id="3" name="Picture 3" descr="Screenshot 2023-04-16 at 4.11.30 PM"/>
+            <wp:cNvGraphicFramePr>
+              <a:graphicFrameLocks xmlns:a="http://schemas.openxmlformats.org/drawingml/2006/main" noChangeAspect="1"/>
+            </wp:cNvGraphicFramePr>
+            <a:graphic xmlns:a="http://schemas.openxmlformats.org/drawingml/2006/main">
+              <a:graphicData uri="http://schemas.openxmlformats.org/drawingml/2006/picture">
+                <pic:pic xmlns:pic="http://schemas.openxmlformats.org/drawingml/2006/picture">
+                  <pic:nvPicPr>
+                    <pic:cNvPr id="3" name="Picture 3" descr="Screenshot 2023-04-16 at 4.11.30 PM"/>
+                    <pic:cNvPicPr>
+                      <a:picLocks noChangeAspect="1"/>
+                    </pic:cNvPicPr>
+                  </pic:nvPicPr>
+                  <pic:blipFill>
+                    <a:blip r:embed="rId6"/>
+                    <a:stretch>
+                      <a:fillRect/>
+                    </a:stretch>
+                  </pic:blipFill>
+                  <pic:spPr>
+                    <a:xfrm>
+                      <a:off x="0" y="0"/>
+                      <a:ext cx="5477510" cy="2442845"/>
+                    </a:xfrm>
+                    <a:prstGeom prst="rect">
+                      <a:avLst/>
+                    </a:prstGeom>
+                  </pic:spPr>
+                </pic:pic>
+              </a:graphicData>
+            </a:graphic>
+          </wp:inline>
+        </w:drawing>
+      </w:r>
+    </w:p>
+    <w:p>
+      <w:pPr>
+        <w:numPr>
+          <w:numId w:val="0"/>
+        </w:numPr>
+        <w:tabs>
+          <w:tab w:val="left" w:pos="720"/>
+        </w:tabs>
+        <w:jc w:val="both"/>
+      </w:pPr>
+      <w:r>
+        <w:rPr>
+          <w:rFonts w:hint="default"/>
+          <w:b/>
+          <w:bCs/>
+        </w:rPr>
+        <w:t>The IP protocol number for UDP is 0x11 hex, and that translates to 17 in decimal.</w:t>
+      </w:r>
+    </w:p>
+    <w:p>
+      <w:pPr>
+        <w:numPr>
+          <w:numId w:val="0"/>
+        </w:numPr>
+        <w:ind w:left="360" w:leftChars="0"/>
+        <w:jc w:val="both"/>
+      </w:pPr>
+    </w:p>
+    <w:p>
+      <w:pPr>
+        <w:numPr>
           <w:ilvl w:val="0"/>
           <w:numId w:val="1"/>
         </w:numPr>
@@ -348,7 +759,146 @@
         <w:t xml:space="preserve">Examine a pair of UDP packets in which your host sends the first UDP packet and the second UDP packet is a reply to this first UDP packet. (Hint: for a second packet to be sent in response to a first packet, the sender of the first packet should be the destination of the second packet).  Describe the relationship between the port numbers in the two packets. </w:t>
       </w:r>
     </w:p>
-    <w:p/>
+    <w:p>
+      <w:pPr>
+        <w:rPr>
+          <w:rFonts w:hint="default"/>
+          <w:lang w:val="en-US"/>
+        </w:rPr>
+      </w:pPr>
+      <w:r>
+        <w:rPr>
+          <w:rFonts w:hint="default"/>
+          <w:lang w:val="en-US"/>
+        </w:rPr>
+        <w:drawing>
+          <wp:inline distT="0" distB="0" distL="114300" distR="114300">
+            <wp:extent cx="5479415" cy="1945640"/>
+            <wp:effectExtent l="0" t="0" r="6985" b="10160"/>
+            <wp:docPr id="4" name="Picture 4" descr="Screenshot 2023-04-16 at 4.12.28 PM"/>
+            <wp:cNvGraphicFramePr>
+              <a:graphicFrameLocks xmlns:a="http://schemas.openxmlformats.org/drawingml/2006/main" noChangeAspect="1"/>
+            </wp:cNvGraphicFramePr>
+            <a:graphic xmlns:a="http://schemas.openxmlformats.org/drawingml/2006/main">
+              <a:graphicData uri="http://schemas.openxmlformats.org/drawingml/2006/picture">
+                <pic:pic xmlns:pic="http://schemas.openxmlformats.org/drawingml/2006/picture">
+                  <pic:nvPicPr>
+                    <pic:cNvPr id="4" name="Picture 4" descr="Screenshot 2023-04-16 at 4.12.28 PM"/>
+                    <pic:cNvPicPr>
+                      <a:picLocks noChangeAspect="1"/>
+                    </pic:cNvPicPr>
+                  </pic:nvPicPr>
+                  <pic:blipFill>
+                    <a:blip r:embed="rId7"/>
+                    <a:stretch>
+                      <a:fillRect/>
+                    </a:stretch>
+                  </pic:blipFill>
+                  <pic:spPr>
+                    <a:xfrm>
+                      <a:off x="0" y="0"/>
+                      <a:ext cx="5479415" cy="1945640"/>
+                    </a:xfrm>
+                    <a:prstGeom prst="rect">
+                      <a:avLst/>
+                    </a:prstGeom>
+                  </pic:spPr>
+                </pic:pic>
+              </a:graphicData>
+            </a:graphic>
+          </wp:inline>
+        </w:drawing>
+      </w:r>
+    </w:p>
+    <w:p>
+      <w:pPr>
+        <w:rPr>
+          <w:rFonts w:hint="default"/>
+          <w:lang w:val="en-US"/>
+        </w:rPr>
+      </w:pPr>
+      <w:r>
+        <w:rPr>
+          <w:rFonts w:hint="default"/>
+          <w:lang w:val="en-US"/>
+        </w:rPr>
+        <w:drawing>
+          <wp:inline distT="0" distB="0" distL="114300" distR="114300">
+            <wp:extent cx="5483225" cy="1976120"/>
+            <wp:effectExtent l="0" t="0" r="3175" b="5080"/>
+            <wp:docPr id="5" name="Picture 5" descr="Screenshot 2023-04-16 at 4.14.10 PM"/>
+            <wp:cNvGraphicFramePr>
+              <a:graphicFrameLocks xmlns:a="http://schemas.openxmlformats.org/drawingml/2006/main" noChangeAspect="1"/>
+            </wp:cNvGraphicFramePr>
+            <a:graphic xmlns:a="http://schemas.openxmlformats.org/drawingml/2006/main">
+              <a:graphicData uri="http://schemas.openxmlformats.org/drawingml/2006/picture">
+                <pic:pic xmlns:pic="http://schemas.openxmlformats.org/drawingml/2006/picture">
+                  <pic:nvPicPr>
+                    <pic:cNvPr id="5" name="Picture 5" descr="Screenshot 2023-04-16 at 4.14.10 PM"/>
+                    <pic:cNvPicPr>
+                      <a:picLocks noChangeAspect="1"/>
+                    </pic:cNvPicPr>
+                  </pic:nvPicPr>
+                  <pic:blipFill>
+                    <a:blip r:embed="rId8"/>
+                    <a:stretch>
+                      <a:fillRect/>
+                    </a:stretch>
+                  </pic:blipFill>
+                  <pic:spPr>
+                    <a:xfrm>
+                      <a:off x="0" y="0"/>
+                      <a:ext cx="5483225" cy="1976120"/>
+                    </a:xfrm>
+                    <a:prstGeom prst="rect">
+                      <a:avLst/>
+                    </a:prstGeom>
+                  </pic:spPr>
+                </pic:pic>
+              </a:graphicData>
+            </a:graphic>
+          </wp:inline>
+        </w:drawing>
+      </w:r>
+    </w:p>
+    <w:p>
+      <w:pPr>
+        <w:rPr>
+          <w:rFonts w:hint="default"/>
+          <w:b/>
+          <w:bCs/>
+          <w:lang w:val="en-US"/>
+        </w:rPr>
+      </w:pPr>
+      <w:r>
+        <w:rPr>
+          <w:rFonts w:hint="default"/>
+          <w:b/>
+          <w:bCs/>
+          <w:lang w:val="en-US"/>
+        </w:rPr>
+        <w:t xml:space="preserve">The source port of the UDP </w:t>
+      </w:r>
+      <w:bookmarkStart w:id="0" w:name="_GoBack"/>
+      <w:bookmarkEnd w:id="0"/>
+      <w:r>
+        <w:rPr>
+          <w:rFonts w:hint="default"/>
+          <w:b/>
+          <w:bCs/>
+          <w:lang w:val="en-US"/>
+        </w:rPr>
+        <w:t>packet sent by the host is the same as the destination port of the reply packet. Likewise, the destination port of the UDP packet sent by the host is the same as the source port of the response packet.</w:t>
+      </w:r>
+    </w:p>
+    <w:p>
+      <w:pPr>
+        <w:rPr>
+          <w:rFonts w:hint="default"/>
+          <w:lang w:val="en-US"/>
+        </w:rPr>
+      </w:pPr>
+    </w:p>
     <w:sectPr>
       <w:headerReference r:id="rId3" w:type="default"/>
       <w:pgSz w:w="12240" w:h="15840"/>
@@ -511,7 +1061,7 @@
   <w:docDefaults>
     <w:rPrDefault>
       <w:rPr>
-        <w:rFonts w:ascii="Times New Roman" w:hAnsi="Times New Roman" w:eastAsiaTheme="minorEastAsia" w:cs="Times New Roman"/>
+        <w:rFonts w:ascii="Times New Roman" w:hAnsi="Times New Roman" w:eastAsia="SimSun" w:cs="Times New Roman"/>
       </w:rPr>
     </w:rPrDefault>
     <w:pPrDefault/>

</xml_diff>